<commit_message>
Barley finshed the report on time.  Failed to spend enought time during the week to finish these before hand.  The notes taken were almost complely useless.  Should have read through the assignment first.
</commit_message>
<xml_diff>
--- a/School-MBA-506-81/Week2/assignment/MBA-506-81_Sherwood_Week 2 - Personal Learning Journal 2.docx
+++ b/School-MBA-506-81/Week2/assignment/MBA-506-81_Sherwood_Week 2 - Personal Learning Journal 2.docx
@@ -475,6 +475,8 @@
         <w:spacing w:after="0" w:line="480" w:lineRule="auto"/>
         <w:rPr>
           <w:rFonts w:ascii="Times New Roman" w:hAnsi="Times New Roman" w:cs="Times New Roman"/>
+          <w:b/>
+          <w:bCs/>
         </w:rPr>
       </w:pPr>
       <w:r>
@@ -486,6 +488,8 @@
       <w:r>
         <w:rPr>
           <w:rFonts w:ascii="Times New Roman" w:hAnsi="Times New Roman" w:cs="Times New Roman"/>
+          <w:b/>
+          <w:bCs/>
         </w:rPr>
         <w:t>Project Scope:</w:t>
       </w:r>
@@ -517,6 +521,8 @@
         <w:spacing w:after="0" w:line="480" w:lineRule="auto"/>
         <w:rPr>
           <w:rFonts w:ascii="Times New Roman" w:hAnsi="Times New Roman" w:cs="Times New Roman"/>
+          <w:b/>
+          <w:bCs/>
         </w:rPr>
       </w:pPr>
       <w:r>
@@ -524,6 +530,13 @@
           <w:rFonts w:ascii="Times New Roman" w:hAnsi="Times New Roman" w:cs="Times New Roman"/>
         </w:rPr>
         <w:tab/>
+      </w:r>
+      <w:r>
+        <w:rPr>
+          <w:rFonts w:ascii="Times New Roman" w:hAnsi="Times New Roman" w:cs="Times New Roman"/>
+          <w:b/>
+          <w:bCs/>
+        </w:rPr>
         <w:t>Project Examples:</w:t>
       </w:r>
     </w:p>
@@ -625,6 +638,223 @@
       <w:pPr>
         <w:pStyle w:val="BodyText"/>
         <w:spacing w:after="0" w:line="480" w:lineRule="auto"/>
+        <w:ind w:firstLine="709"/>
+        <w:rPr>
+          <w:rFonts w:ascii="Times New Roman" w:hAnsi="Times New Roman" w:cs="Times New Roman"/>
+          <w:b/>
+          <w:bCs/>
+        </w:rPr>
+      </w:pPr>
+      <w:r>
+        <w:rPr>
+          <w:rFonts w:ascii="Times New Roman" w:hAnsi="Times New Roman" w:cs="Times New Roman"/>
+          <w:b/>
+          <w:bCs/>
+        </w:rPr>
+        <w:t>Impact of Complexity</w:t>
+      </w:r>
+      <w:r>
+        <w:rPr>
+          <w:rFonts w:ascii="Times New Roman" w:hAnsi="Times New Roman" w:cs="Times New Roman"/>
+          <w:b/>
+          <w:bCs/>
+        </w:rPr>
+        <w:t xml:space="preserve"> (</w:t>
+      </w:r>
+      <w:r>
+        <w:rPr>
+          <w:rFonts w:ascii="Times New Roman" w:hAnsi="Times New Roman" w:cs="Times New Roman" w:hint="eastAsia"/>
+          <w:b/>
+          <w:bCs/>
+        </w:rPr>
+        <w:t>Darnall-Preston Complexity Index</w:t>
+      </w:r>
+      <w:r>
+        <w:rPr>
+          <w:rFonts w:ascii="Times New Roman" w:hAnsi="Times New Roman" w:cs="Times New Roman"/>
+          <w:b/>
+          <w:bCs/>
+        </w:rPr>
+        <w:t>)</w:t>
+      </w:r>
+      <w:r>
+        <w:rPr>
+          <w:rFonts w:ascii="Times New Roman" w:hAnsi="Times New Roman" w:cs="Times New Roman"/>
+          <w:b/>
+          <w:bCs/>
+        </w:rPr>
+        <w:t>:</w:t>
+      </w:r>
+    </w:p>
+    <w:p>
+      <w:pPr>
+        <w:pStyle w:val="BodyText"/>
+        <w:spacing w:after="0" w:line="480" w:lineRule="auto"/>
+        <w:ind w:firstLine="709"/>
+        <w:rPr>
+          <w:rFonts w:ascii="Times New Roman" w:hAnsi="Times New Roman" w:cs="Times New Roman"/>
+        </w:rPr>
+      </w:pPr>
+      <w:r>
+        <w:rPr>
+          <w:rFonts w:ascii="Times New Roman" w:hAnsi="Times New Roman" w:cs="Times New Roman"/>
+        </w:rPr>
+        <w:t>“</w:t>
+      </w:r>
+      <w:r>
+        <w:rPr>
+          <w:rFonts w:ascii="Times New Roman" w:hAnsi="Times New Roman" w:cs="Times New Roman" w:hint="eastAsia"/>
+        </w:rPr>
+        <w:t xml:space="preserve"> Recall that the Darnall-Preston Complexity Index (DPCI</w:t>
+      </w:r>
+      <w:r>
+        <w:rPr>
+          <w:rFonts w:ascii="Times New Roman" w:hAnsi="Times New Roman" w:cs="Times New Roman" w:hint="eastAsia"/>
+        </w:rPr>
+        <w:t>™</w:t>
+      </w:r>
+      <w:r>
+        <w:rPr>
+          <w:rFonts w:ascii="Times New Roman" w:hAnsi="Times New Roman" w:cs="Times New Roman" w:hint="eastAsia"/>
+        </w:rPr>
+        <w:t>) ranks complexity in four  categories: external, internal, technological, and environmental.</w:t>
+      </w:r>
+      <w:r>
+        <w:rPr>
+          <w:rFonts w:ascii="Times New Roman" w:hAnsi="Times New Roman" w:cs="Times New Roman"/>
+        </w:rPr>
+        <w:t>” (</w:t>
+      </w:r>
+      <w:r>
+        <w:rPr>
+          <w:rFonts w:ascii="Times New Roman" w:hAnsi="Times New Roman" w:cs="Times New Roman"/>
+        </w:rPr>
+        <w:t>Darnall, 2010)</w:t>
+      </w:r>
+    </w:p>
+    <w:p>
+      <w:pPr>
+        <w:pStyle w:val="BodyText"/>
+        <w:numPr>
+          <w:ilvl w:val="0"/>
+          <w:numId w:val="3"/>
+        </w:numPr>
+        <w:spacing w:after="0" w:line="480" w:lineRule="auto"/>
+        <w:rPr>
+          <w:rFonts w:ascii="Times New Roman" w:hAnsi="Times New Roman" w:cs="Times New Roman"/>
+        </w:rPr>
+      </w:pPr>
+      <w:r>
+        <w:rPr>
+          <w:rFonts w:ascii="Times New Roman" w:hAnsi="Times New Roman" w:cs="Times New Roman"/>
+        </w:rPr>
+        <w:t>Internal</w:t>
+      </w:r>
+      <w:r>
+        <w:rPr>
+          <w:rFonts w:ascii="Times New Roman" w:hAnsi="Times New Roman" w:cs="Times New Roman"/>
+        </w:rPr>
+        <w:t xml:space="preserve">: </w:t>
+      </w:r>
+      <w:r>
+        <w:rPr>
+          <w:rFonts w:ascii="Times New Roman" w:hAnsi="Times New Roman" w:cs="Times New Roman"/>
+        </w:rPr>
+        <w:t xml:space="preserve">Both of these projects require proper </w:t>
+      </w:r>
+      <w:r>
+        <w:rPr>
+          <w:rFonts w:ascii="Times New Roman" w:hAnsi="Times New Roman" w:cs="Times New Roman"/>
+        </w:rPr>
+        <w:t>mock-ups in order to make future decisions.  The goals at the onset are general until the stakeholders can see a proper vision for each project.</w:t>
+      </w:r>
+    </w:p>
+    <w:p>
+      <w:pPr>
+        <w:pStyle w:val="BodyText"/>
+        <w:numPr>
+          <w:ilvl w:val="0"/>
+          <w:numId w:val="3"/>
+        </w:numPr>
+        <w:spacing w:after="0" w:line="480" w:lineRule="auto"/>
+        <w:rPr>
+          <w:rFonts w:ascii="Times New Roman" w:hAnsi="Times New Roman" w:cs="Times New Roman"/>
+        </w:rPr>
+      </w:pPr>
+      <w:r>
+        <w:rPr>
+          <w:rFonts w:ascii="Times New Roman" w:hAnsi="Times New Roman" w:cs="Times New Roman"/>
+        </w:rPr>
+        <w:lastRenderedPageBreak/>
+        <w:t>External</w:t>
+      </w:r>
+      <w:r>
+        <w:rPr>
+          <w:rFonts w:ascii="Times New Roman" w:hAnsi="Times New Roman" w:cs="Times New Roman"/>
+        </w:rPr>
+        <w:t>:</w:t>
+      </w:r>
+      <w:r>
+        <w:rPr>
+          <w:rFonts w:ascii="Times New Roman" w:hAnsi="Times New Roman" w:cs="Times New Roman"/>
+        </w:rPr>
+        <w:t xml:space="preserve"> </w:t>
+      </w:r>
+      <w:r>
+        <w:rPr>
+          <w:rFonts w:ascii="Times New Roman" w:hAnsi="Times New Roman" w:cs="Times New Roman"/>
+        </w:rPr>
+        <w:t xml:space="preserve"> </w:t>
+      </w:r>
+      <w:r>
+        <w:rPr>
+          <w:rFonts w:ascii="Times New Roman" w:hAnsi="Times New Roman" w:cs="Times New Roman"/>
+        </w:rPr>
+        <w:t>The first project requires outside factors to handle, such as customer demands and regulations, the second project only has the creator to please.</w:t>
+      </w:r>
+    </w:p>
+    <w:p>
+      <w:pPr>
+        <w:pStyle w:val="BodyText"/>
+        <w:numPr>
+          <w:ilvl w:val="0"/>
+          <w:numId w:val="3"/>
+        </w:numPr>
+        <w:spacing w:after="0" w:line="480" w:lineRule="auto"/>
+        <w:rPr>
+          <w:rFonts w:ascii="Times New Roman" w:hAnsi="Times New Roman" w:cs="Times New Roman"/>
+        </w:rPr>
+      </w:pPr>
+      <w:r>
+        <w:rPr>
+          <w:rFonts w:ascii="Times New Roman" w:hAnsi="Times New Roman" w:cs="Times New Roman"/>
+        </w:rPr>
+        <w:t>Technological: Challenges here for the first project is the proper disposal of waste and architectural, the second project's technological challenge will be educational and tool availability.</w:t>
+      </w:r>
+    </w:p>
+    <w:p>
+      <w:pPr>
+        <w:pStyle w:val="BodyText"/>
+        <w:numPr>
+          <w:ilvl w:val="0"/>
+          <w:numId w:val="3"/>
+        </w:numPr>
+        <w:spacing w:after="0" w:line="480" w:lineRule="auto"/>
+        <w:rPr>
+          <w:rFonts w:ascii="Times New Roman" w:hAnsi="Times New Roman" w:cs="Times New Roman"/>
+        </w:rPr>
+      </w:pPr>
+      <w:r>
+        <w:rPr>
+          <w:rFonts w:ascii="Times New Roman" w:hAnsi="Times New Roman" w:cs="Times New Roman"/>
+        </w:rPr>
+        <w:t>Environmental: Challenges with waste disposal for asbestos will be key on the first project, the second project challenge will be meeting current game standard requirements.</w:t>
+      </w:r>
+    </w:p>
+    <w:p>
+      <w:pPr>
+        <w:pStyle w:val="BodyText"/>
+        <w:spacing w:after="0" w:line="480" w:lineRule="auto"/>
         <w:rPr>
           <w:rFonts w:ascii="Times New Roman" w:hAnsi="Times New Roman"/>
         </w:rPr>
@@ -661,23 +891,9 @@
       </w:pPr>
       <w:r>
         <w:rPr>
-          <w:rFonts w:ascii="Times New Roman" w:hAnsi="Times New Roman"/>
-        </w:rPr>
-        <w:t xml:space="preserve">Vega, G. (n.d.). </w:t>
-      </w:r>
-      <w:r>
-        <w:rPr>
-          <w:rFonts w:ascii="Times New Roman" w:hAnsi="Times New Roman"/>
-          <w:i/>
-          <w:iCs/>
-        </w:rPr>
-        <w:t>Leadership implications in complex projects: The Boeing Dreamliner and Jim McNerney</w:t>
-      </w:r>
-      <w:r>
-        <w:rPr>
-          <w:rFonts w:ascii="Times New Roman" w:hAnsi="Times New Roman"/>
-        </w:rPr>
-        <w:t>. Organizational Ergonomics.</w:t>
+          <w:rFonts w:ascii="Times New Roman" w:hAnsi="Times New Roman" w:hint="eastAsia"/>
+        </w:rPr>
+        <w:t>Darnall, R., &amp; Preston, J. (2010). Project management from simple to complex. Retrieved from https://www.opentextbooks.org.hk/system/files/export/38/38453/pdf/Project_Management_from_Simple_to_Complex_38453.pdf</w:t>
       </w:r>
     </w:p>
     <w:sectPr>
@@ -847,6 +1063,119 @@
 <file path=word/numbering.xml><?xml version="1.0" encoding="utf-8"?>
 <w:numbering xmlns:wpc="http://schemas.microsoft.com/office/word/2010/wordprocessingCanvas" xmlns:cx="http://schemas.microsoft.com/office/drawing/2014/chartex" xmlns:cx1="http://schemas.microsoft.com/office/drawing/2015/9/8/chartex" xmlns:cx2="http://schemas.microsoft.com/office/drawing/2015/10/21/chartex" xmlns:cx3="http://schemas.microsoft.com/office/drawing/2016/5/9/chartex" xmlns:cx4="http://schemas.microsoft.com/office/drawing/2016/5/10/chartex" xmlns:cx5="http://schemas.microsoft.com/office/drawing/2016/5/11/chartex" xmlns:cx6="http://schemas.microsoft.com/office/drawing/2016/5/12/chartex" xmlns:cx7="http://schemas.microsoft.com/office/drawing/2016/5/13/chartex" xmlns:cx8="http://schemas.microsoft.com/office/drawing/2016/5/14/chartex" xmlns:mc="http://schemas.openxmlformats.org/markup-compatibility/2006" xmlns:aink="http://schemas.microsoft.com/office/drawing/2016/ink" xmlns:am3d="http://schemas.microsoft.com/office/drawing/2017/model3d" xmlns:o="urn:schemas-microsoft-com:office:office" xmlns:oel="http://schemas.microsoft.com/office/2019/extlst" xmlns:r="http://schemas.openxmlformats.org/officeDocument/2006/relationships" xmlns:m="http://schemas.openxmlformats.org/officeDocument/2006/math" xmlns:v="urn:schemas-microsoft-com:vml" xmlns:wp14="http://schemas.microsoft.com/office/word/2010/wordprocessingDrawing" xmlns:wp="http://schemas.openxmlformats.org/drawingml/2006/wordprocessingDrawing" xmlns:w10="urn:schemas-microsoft-com:office:word" xmlns:w="http://schemas.openxmlformats.org/wordprocessingml/2006/main" xmlns:w14="http://schemas.microsoft.com/office/word/2010/wordml" xmlns:w15="http://schemas.microsoft.com/office/word/2012/wordml" xmlns:w16cex="http://schemas.microsoft.com/office/word/2018/wordml/cex" xmlns:w16cid="http://schemas.microsoft.com/office/word/2016/wordml/cid" xmlns:w16="http://schemas.microsoft.com/office/word/2018/wordml" xmlns:w16du="http://schemas.microsoft.com/office/word/2023/wordml/word16du" xmlns:w16sdtdh="http://schemas.microsoft.com/office/word/2020/wordml/sdtdatahash" xmlns:w16sdtfl="http://schemas.microsoft.com/office/word/2024/wordml/sdtformatlock" xmlns:w16se="http://schemas.microsoft.com/office/word/2015/wordml/symex" xmlns:wpg="http://schemas.microsoft.com/office/word/2010/wordprocessingGroup" xmlns:wpi="http://schemas.microsoft.com/office/word/2010/wordprocessingInk" xmlns:wne="http://schemas.microsoft.com/office/word/2006/wordml" xmlns:wps="http://schemas.microsoft.com/office/word/2010/wordprocessingShape" mc:Ignorable="w14 w15 w16se w16cid w16 w16cex w16sdtdh w16sdtfl w16du wp14">
   <w:abstractNum w:abstractNumId="0" w15:restartNumberingAfterBreak="0">
+    <w:nsid w:val="0E336106"/>
+    <w:multiLevelType w:val="hybridMultilevel"/>
+    <w:tmpl w:val="CA92DDF8"/>
+    <w:lvl w:ilvl="0" w:tplc="04090001">
+      <w:start w:val="1"/>
+      <w:numFmt w:val="bullet"/>
+      <w:lvlText w:val=""/>
+      <w:lvlJc w:val="left"/>
+      <w:pPr>
+        <w:ind w:left="1425" w:hanging="360"/>
+      </w:pPr>
+      <w:rPr>
+        <w:rFonts w:ascii="Symbol" w:hAnsi="Symbol" w:hint="default"/>
+      </w:rPr>
+    </w:lvl>
+    <w:lvl w:ilvl="1" w:tplc="04090003">
+      <w:start w:val="1"/>
+      <w:numFmt w:val="bullet"/>
+      <w:lvlText w:val="o"/>
+      <w:lvlJc w:val="left"/>
+      <w:pPr>
+        <w:ind w:left="2145" w:hanging="360"/>
+      </w:pPr>
+      <w:rPr>
+        <w:rFonts w:ascii="Courier New" w:hAnsi="Courier New" w:cs="Courier New" w:hint="default"/>
+      </w:rPr>
+    </w:lvl>
+    <w:lvl w:ilvl="2" w:tplc="04090005" w:tentative="1">
+      <w:start w:val="1"/>
+      <w:numFmt w:val="bullet"/>
+      <w:lvlText w:val=""/>
+      <w:lvlJc w:val="left"/>
+      <w:pPr>
+        <w:ind w:left="2865" w:hanging="360"/>
+      </w:pPr>
+      <w:rPr>
+        <w:rFonts w:ascii="Wingdings" w:hAnsi="Wingdings" w:hint="default"/>
+      </w:rPr>
+    </w:lvl>
+    <w:lvl w:ilvl="3" w:tplc="04090001" w:tentative="1">
+      <w:start w:val="1"/>
+      <w:numFmt w:val="bullet"/>
+      <w:lvlText w:val=""/>
+      <w:lvlJc w:val="left"/>
+      <w:pPr>
+        <w:ind w:left="3585" w:hanging="360"/>
+      </w:pPr>
+      <w:rPr>
+        <w:rFonts w:ascii="Symbol" w:hAnsi="Symbol" w:hint="default"/>
+      </w:rPr>
+    </w:lvl>
+    <w:lvl w:ilvl="4" w:tplc="04090003" w:tentative="1">
+      <w:start w:val="1"/>
+      <w:numFmt w:val="bullet"/>
+      <w:lvlText w:val="o"/>
+      <w:lvlJc w:val="left"/>
+      <w:pPr>
+        <w:ind w:left="4305" w:hanging="360"/>
+      </w:pPr>
+      <w:rPr>
+        <w:rFonts w:ascii="Courier New" w:hAnsi="Courier New" w:cs="Courier New" w:hint="default"/>
+      </w:rPr>
+    </w:lvl>
+    <w:lvl w:ilvl="5" w:tplc="04090005" w:tentative="1">
+      <w:start w:val="1"/>
+      <w:numFmt w:val="bullet"/>
+      <w:lvlText w:val=""/>
+      <w:lvlJc w:val="left"/>
+      <w:pPr>
+        <w:ind w:left="5025" w:hanging="360"/>
+      </w:pPr>
+      <w:rPr>
+        <w:rFonts w:ascii="Wingdings" w:hAnsi="Wingdings" w:hint="default"/>
+      </w:rPr>
+    </w:lvl>
+    <w:lvl w:ilvl="6" w:tplc="04090001" w:tentative="1">
+      <w:start w:val="1"/>
+      <w:numFmt w:val="bullet"/>
+      <w:lvlText w:val=""/>
+      <w:lvlJc w:val="left"/>
+      <w:pPr>
+        <w:ind w:left="5745" w:hanging="360"/>
+      </w:pPr>
+      <w:rPr>
+        <w:rFonts w:ascii="Symbol" w:hAnsi="Symbol" w:hint="default"/>
+      </w:rPr>
+    </w:lvl>
+    <w:lvl w:ilvl="7" w:tplc="04090003" w:tentative="1">
+      <w:start w:val="1"/>
+      <w:numFmt w:val="bullet"/>
+      <w:lvlText w:val="o"/>
+      <w:lvlJc w:val="left"/>
+      <w:pPr>
+        <w:ind w:left="6465" w:hanging="360"/>
+      </w:pPr>
+      <w:rPr>
+        <w:rFonts w:ascii="Courier New" w:hAnsi="Courier New" w:cs="Courier New" w:hint="default"/>
+      </w:rPr>
+    </w:lvl>
+    <w:lvl w:ilvl="8" w:tplc="04090005" w:tentative="1">
+      <w:start w:val="1"/>
+      <w:numFmt w:val="bullet"/>
+      <w:lvlText w:val=""/>
+      <w:lvlJc w:val="left"/>
+      <w:pPr>
+        <w:ind w:left="7185" w:hanging="360"/>
+      </w:pPr>
+      <w:rPr>
+        <w:rFonts w:ascii="Wingdings" w:hAnsi="Wingdings" w:hint="default"/>
+      </w:rPr>
+    </w:lvl>
+  </w:abstractNum>
+  <w:abstractNum w:abstractNumId="1" w15:restartNumberingAfterBreak="0">
     <w:nsid w:val="1F0A6F72"/>
     <w:multiLevelType w:val="hybridMultilevel"/>
     <w:tmpl w:val="67547854"/>
@@ -959,7 +1288,7 @@
       </w:rPr>
     </w:lvl>
   </w:abstractNum>
-  <w:abstractNum w:abstractNumId="1" w15:restartNumberingAfterBreak="0">
+  <w:abstractNum w:abstractNumId="2" w15:restartNumberingAfterBreak="0">
     <w:nsid w:val="35B17919"/>
     <w:multiLevelType w:val="hybridMultilevel"/>
     <w:tmpl w:val="F4F4FFB6"/>
@@ -1073,9 +1402,12 @@
     </w:lvl>
   </w:abstractNum>
   <w:num w:numId="1" w16cid:durableId="117069630">
+    <w:abstractNumId w:val="2"/>
+  </w:num>
+  <w:num w:numId="2" w16cid:durableId="45378804">
     <w:abstractNumId w:val="1"/>
   </w:num>
-  <w:num w:numId="2" w16cid:durableId="45378804">
+  <w:num w:numId="3" w16cid:durableId="289819586">
     <w:abstractNumId w:val="0"/>
   </w:num>
 </w:numbering>
@@ -1490,7 +1822,6 @@
   <w:style w:type="character" w:default="1" w:styleId="DefaultParagraphFont">
     <w:name w:val="Default Paragraph Font"/>
     <w:uiPriority w:val="1"/>
-    <w:semiHidden/>
     <w:unhideWhenUsed/>
   </w:style>
   <w:style w:type="table" w:default="1" w:styleId="TableNormal">

</xml_diff>